<commit_message>
exo8, correction exo7, exo5 et exo4
</commit_message>
<xml_diff>
--- a/Exercices.docx
+++ b/Exercices.docx
@@ -88,10 +88,10 @@
           <w:noProof/>
         </w:rPr>
         <w:drawing>
-          <wp:inline distT="0" distB="0" distL="0" distR="0" wp14:anchorId="10DFB521" wp14:editId="503F7611">
-            <wp:extent cx="4766738" cy="2286000"/>
-            <wp:effectExtent l="0" t="0" r="0" b="0"/>
-            <wp:docPr id="3" name="Image 3"/>
+          <wp:inline distT="0" distB="0" distL="0" distR="0" wp14:anchorId="5988E2E7" wp14:editId="2826E39F">
+            <wp:extent cx="5760720" cy="2982595"/>
+            <wp:effectExtent l="0" t="0" r="0" b="8255"/>
+            <wp:docPr id="11" name="Image 11"/>
             <wp:cNvGraphicFramePr>
               <a:graphicFrameLocks xmlns:a="http://schemas.openxmlformats.org/drawingml/2006/main" noChangeAspect="1"/>
             </wp:cNvGraphicFramePr>
@@ -111,7 +111,7 @@
                   <pic:spPr>
                     <a:xfrm>
                       <a:off x="0" y="0"/>
-                      <a:ext cx="4768914" cy="2287044"/>
+                      <a:ext cx="5760720" cy="2982595"/>
                     </a:xfrm>
                     <a:prstGeom prst="rect">
                       <a:avLst/>
@@ -123,25 +123,18 @@
           </wp:inline>
         </w:drawing>
       </w:r>
-      <w:r>
-        <w:t xml:space="preserve">   </w:t>
-      </w:r>
-      <w:r>
-        <w:rPr>
-          <w:noProof/>
-        </w:rPr>
-        <w:t xml:space="preserve">  </w:t>
-      </w:r>
+      <w:bookmarkStart w:id="0" w:name="_GoBack"/>
+      <w:bookmarkEnd w:id="0"/>
       <w:r>
         <w:rPr>
           <w:noProof/>
         </w:rPr>
         <w:lastRenderedPageBreak/>
         <w:drawing>
-          <wp:inline distT="0" distB="0" distL="0" distR="0" wp14:anchorId="025C013F" wp14:editId="1EA88DF4">
-            <wp:extent cx="5760720" cy="3050540"/>
+          <wp:inline distT="0" distB="0" distL="0" distR="0" wp14:anchorId="10DFB521" wp14:editId="503F7611">
+            <wp:extent cx="4766738" cy="2286000"/>
             <wp:effectExtent l="0" t="0" r="0" b="0"/>
-            <wp:docPr id="4" name="Image 4"/>
+            <wp:docPr id="3" name="Image 3"/>
             <wp:cNvGraphicFramePr>
               <a:graphicFrameLocks xmlns:a="http://schemas.openxmlformats.org/drawingml/2006/main" noChangeAspect="1"/>
             </wp:cNvGraphicFramePr>
@@ -161,7 +154,7 @@
                   <pic:spPr>
                     <a:xfrm>
                       <a:off x="0" y="0"/>
-                      <a:ext cx="5760720" cy="3050540"/>
+                      <a:ext cx="4768914" cy="2287044"/>
                     </a:xfrm>
                     <a:prstGeom prst="rect">
                       <a:avLst/>
@@ -174,14 +167,30 @@
         </w:drawing>
       </w:r>
       <w:r>
+        <w:t xml:space="preserve">   </w:t>
+      </w:r>
+      <w:r>
         <w:rPr>
           <w:noProof/>
         </w:rPr>
+        <w:t xml:space="preserve">  </w:t>
+      </w:r>
+      <w:r>
+        <w:rPr>
+          <w:noProof/>
+        </w:rPr>
+        <w:t xml:space="preserve"> </w:t>
+      </w:r>
+      <w:r>
+        <w:rPr>
+          <w:noProof/>
+        </w:rPr>
+        <w:lastRenderedPageBreak/>
         <w:drawing>
-          <wp:inline distT="0" distB="0" distL="0" distR="0" wp14:anchorId="5726A59B" wp14:editId="00AC0155">
-            <wp:extent cx="3176337" cy="5776613"/>
-            <wp:effectExtent l="0" t="0" r="5080" b="0"/>
-            <wp:docPr id="6" name="Image 6"/>
+          <wp:inline distT="0" distB="0" distL="0" distR="0" wp14:anchorId="3E88A7AD" wp14:editId="1B955F08">
+            <wp:extent cx="2076740" cy="6687483"/>
+            <wp:effectExtent l="0" t="0" r="0" b="0"/>
+            <wp:docPr id="10" name="Image 10"/>
             <wp:cNvGraphicFramePr>
               <a:graphicFrameLocks xmlns:a="http://schemas.openxmlformats.org/drawingml/2006/main" noChangeAspect="1"/>
             </wp:cNvGraphicFramePr>
@@ -201,7 +210,7 @@
                   <pic:spPr>
                     <a:xfrm>
                       <a:off x="0" y="0"/>
-                      <a:ext cx="3187329" cy="5796604"/>
+                      <a:ext cx="2076740" cy="6687483"/>
                     </a:xfrm>
                     <a:prstGeom prst="rect">
                       <a:avLst/>
@@ -235,9 +244,8 @@
         <w:rPr>
           <w:noProof/>
         </w:rPr>
-        <w:lastRenderedPageBreak/>
         <w:drawing>
-          <wp:inline distT="0" distB="0" distL="0" distR="0" wp14:anchorId="2FED908B" wp14:editId="05ABFDA4">
+          <wp:inline distT="0" distB="0" distL="0" distR="0" wp14:anchorId="077BBF90" wp14:editId="3170A445">
             <wp:extent cx="5760720" cy="1581150"/>
             <wp:effectExtent l="0" t="0" r="0" b="0"/>
             <wp:docPr id="7" name="Image 7"/>
@@ -273,14 +281,12 @@
         </w:drawing>
       </w:r>
       <w:r>
-        <w:rPr>
-          <w:noProof/>
-        </w:rPr>
+        <w:lastRenderedPageBreak/>
         <w:drawing>
-          <wp:inline distT="0" distB="0" distL="0" distR="0" wp14:anchorId="201A33BA" wp14:editId="2387EFBC">
-            <wp:extent cx="5760720" cy="4455160"/>
-            <wp:effectExtent l="0" t="0" r="0" b="2540"/>
-            <wp:docPr id="5" name="Image 5"/>
+          <wp:inline distT="0" distB="0" distL="0" distR="0" wp14:anchorId="3E9150B1" wp14:editId="67D15D8E">
+            <wp:extent cx="4820323" cy="3829584"/>
+            <wp:effectExtent l="0" t="0" r="0" b="0"/>
+            <wp:docPr id="9" name="Image 9"/>
             <wp:cNvGraphicFramePr>
               <a:graphicFrameLocks xmlns:a="http://schemas.openxmlformats.org/drawingml/2006/main" noChangeAspect="1"/>
             </wp:cNvGraphicFramePr>
@@ -300,7 +306,7 @@
                   <pic:spPr>
                     <a:xfrm>
                       <a:off x="0" y="0"/>
-                      <a:ext cx="5760720" cy="4455160"/>
+                      <a:ext cx="4820323" cy="3829584"/>
                     </a:xfrm>
                     <a:prstGeom prst="rect">
                       <a:avLst/>
@@ -323,8 +329,44 @@
       <w:pPr>
         <w:jc w:val="center"/>
       </w:pPr>
-      <w:bookmarkStart w:id="0" w:name="_GoBack"/>
-      <w:bookmarkEnd w:id="0"/>
+      <w:r>
+        <w:lastRenderedPageBreak/>
+        <w:drawing>
+          <wp:inline distT="0" distB="0" distL="0" distR="0" wp14:anchorId="612602C5" wp14:editId="54B5B16B">
+            <wp:extent cx="5760720" cy="6842760"/>
+            <wp:effectExtent l="0" t="0" r="0" b="0"/>
+            <wp:docPr id="8" name="Image 8"/>
+            <wp:cNvGraphicFramePr>
+              <a:graphicFrameLocks xmlns:a="http://schemas.openxmlformats.org/drawingml/2006/main" noChangeAspect="1"/>
+            </wp:cNvGraphicFramePr>
+            <a:graphic xmlns:a="http://schemas.openxmlformats.org/drawingml/2006/main">
+              <a:graphicData uri="http://schemas.openxmlformats.org/drawingml/2006/picture">
+                <pic:pic xmlns:pic="http://schemas.openxmlformats.org/drawingml/2006/picture">
+                  <pic:nvPicPr>
+                    <pic:cNvPr id="1" name=""/>
+                    <pic:cNvPicPr/>
+                  </pic:nvPicPr>
+                  <pic:blipFill>
+                    <a:blip r:embed="rId11"/>
+                    <a:stretch>
+                      <a:fillRect/>
+                    </a:stretch>
+                  </pic:blipFill>
+                  <pic:spPr>
+                    <a:xfrm>
+                      <a:off x="0" y="0"/>
+                      <a:ext cx="5760720" cy="6842760"/>
+                    </a:xfrm>
+                    <a:prstGeom prst="rect">
+                      <a:avLst/>
+                    </a:prstGeom>
+                  </pic:spPr>
+                </pic:pic>
+              </a:graphicData>
+            </a:graphic>
+          </wp:inline>
+        </w:drawing>
+      </w:r>
     </w:p>
     <w:sectPr>
       <w:pgSz w:w="11906" w:h="16838"/>

</xml_diff>